<commit_message>
Docker compose -d --build
</commit_message>
<xml_diff>
--- a/Buoir05-DockerCompose/21004295_PhamHuuThuan_DockerCompose.docx
+++ b/Buoir05-DockerCompose/21004295_PhamHuuThuan_DockerCompose.docx
@@ -1178,8 +1178,65 @@
           <w:lang w:val="en-US"/>
         </w:rPr>
       </w:pPr>
+      <w:r>
+        <w:rPr>
+          <w:rFonts w:hint="default"/>
+          <w:lang w:val="en-US"/>
+        </w:rPr>
+        <w:t>docker compose up -d --build: khởi động lại các service, -d chạy dưới nền, --build là build lại các image trước khi start container</w:t>
+      </w:r>
       <w:bookmarkStart w:id="0" w:name="_GoBack"/>
       <w:bookmarkEnd w:id="0"/>
+      <w:r>
+        <w:rPr>
+          <w:rFonts w:hint="default"/>
+          <w:lang w:val="en-US"/>
+        </w:rPr>
+        <w:br w:type="textWrapping"/>
+      </w:r>
+      <w:r>
+        <w:drawing>
+          <wp:inline distT="0" distB="0" distL="114300" distR="114300">
+            <wp:extent cx="6641465" cy="847725"/>
+            <wp:effectExtent l="0" t="0" r="3175" b="5715"/>
+            <wp:docPr id="16" name="Picture 2"/>
+            <wp:cNvGraphicFramePr>
+              <a:graphicFrameLocks xmlns:a="http://schemas.openxmlformats.org/drawingml/2006/main" noChangeAspect="1"/>
+            </wp:cNvGraphicFramePr>
+            <a:graphic xmlns:a="http://schemas.openxmlformats.org/drawingml/2006/main">
+              <a:graphicData uri="http://schemas.openxmlformats.org/drawingml/2006/picture">
+                <pic:pic xmlns:pic="http://schemas.openxmlformats.org/drawingml/2006/picture">
+                  <pic:nvPicPr>
+                    <pic:cNvPr id="16" name="Picture 2"/>
+                    <pic:cNvPicPr>
+                      <a:picLocks noChangeAspect="1"/>
+                    </pic:cNvPicPr>
+                  </pic:nvPicPr>
+                  <pic:blipFill>
+                    <a:blip r:embed="rId19"/>
+                    <a:stretch>
+                      <a:fillRect/>
+                    </a:stretch>
+                  </pic:blipFill>
+                  <pic:spPr>
+                    <a:xfrm>
+                      <a:off x="0" y="0"/>
+                      <a:ext cx="6641465" cy="847725"/>
+                    </a:xfrm>
+                    <a:prstGeom prst="rect">
+                      <a:avLst/>
+                    </a:prstGeom>
+                    <a:noFill/>
+                    <a:ln>
+                      <a:noFill/>
+                    </a:ln>
+                  </pic:spPr>
+                </pic:pic>
+              </a:graphicData>
+            </a:graphic>
+          </wp:inline>
+        </w:drawing>
+      </w:r>
     </w:p>
     <w:sectPr>
       <w:pgSz w:w="11906" w:h="16838"/>

</xml_diff>

<commit_message>
Phan 02 - Bai01 Simple Docker Compose
</commit_message>
<xml_diff>
--- a/Buoir05-DockerCompose/21004295_PhamHuuThuan_DockerCompose.docx
+++ b/Buoir05-DockerCompose/21004295_PhamHuuThuan_DockerCompose.docx
@@ -1185,8 +1185,6 @@
         </w:rPr>
         <w:t>docker compose up -d --build: khởi động lại các service, -d chạy dưới nền, --build là build lại các image trước khi start container</w:t>
       </w:r>
-      <w:bookmarkStart w:id="0" w:name="_GoBack"/>
-      <w:bookmarkEnd w:id="0"/>
       <w:r>
         <w:rPr>
           <w:rFonts w:hint="default"/>
@@ -1222,6 +1220,181 @@
                     <a:xfrm>
                       <a:off x="0" y="0"/>
                       <a:ext cx="6641465" cy="847725"/>
+                    </a:xfrm>
+                    <a:prstGeom prst="rect">
+                      <a:avLst/>
+                    </a:prstGeom>
+                    <a:noFill/>
+                    <a:ln>
+                      <a:noFill/>
+                    </a:ln>
+                  </pic:spPr>
+                </pic:pic>
+              </a:graphicData>
+            </a:graphic>
+          </wp:inline>
+        </w:drawing>
+      </w:r>
+    </w:p>
+    <w:p>
+      <w:pPr>
+        <w:rPr>
+          <w:rFonts w:hint="default"/>
+          <w:lang w:val="en-US"/>
+        </w:rPr>
+      </w:pPr>
+      <w:r>
+        <w:rPr>
+          <w:rFonts w:hint="default"/>
+          <w:lang w:val="en-US"/>
+        </w:rPr>
+        <w:br w:type="page"/>
+      </w:r>
+    </w:p>
+    <w:p>
+      <w:pPr>
+        <w:numPr>
+          <w:numId w:val="0"/>
+        </w:numPr>
+        <w:rPr>
+          <w:rFonts w:hint="default"/>
+          <w:lang w:val="en-US"/>
+        </w:rPr>
+      </w:pPr>
+      <w:r>
+        <w:rPr>
+          <w:rFonts w:hint="default"/>
+          <w:lang w:val="en-US"/>
+        </w:rPr>
+        <w:t>Phần 02 - Dockerfile</w:t>
+      </w:r>
+    </w:p>
+    <w:p>
+      <w:pPr>
+        <w:numPr>
+          <w:numId w:val="0"/>
+        </w:numPr>
+        <w:rPr>
+          <w:rFonts w:hint="default"/>
+          <w:lang w:val="en-US"/>
+        </w:rPr>
+      </w:pPr>
+      <w:r>
+        <w:rPr>
+          <w:rFonts w:hint="default"/>
+          <w:lang w:val="en-US"/>
+        </w:rPr>
+        <w:br w:type="textWrapping"/>
+      </w:r>
+      <w:r>
+        <w:rPr>
+          <w:rFonts w:hint="default"/>
+          <w:lang w:val="en-US"/>
+        </w:rPr>
+        <w:t>Bài 01: Chạy một container đơn giản với Docker Compose</w:t>
+      </w:r>
+      <w:bookmarkStart w:id="0" w:name="_GoBack"/>
+      <w:bookmarkEnd w:id="0"/>
+    </w:p>
+    <w:p>
+      <w:pPr>
+        <w:numPr>
+          <w:numId w:val="0"/>
+        </w:numPr>
+      </w:pPr>
+      <w:r>
+        <w:drawing>
+          <wp:inline distT="0" distB="0" distL="114300" distR="114300">
+            <wp:extent cx="6638925" cy="1909445"/>
+            <wp:effectExtent l="0" t="0" r="5715" b="10795"/>
+            <wp:docPr id="18" name="Picture 4"/>
+            <wp:cNvGraphicFramePr>
+              <a:graphicFrameLocks xmlns:a="http://schemas.openxmlformats.org/drawingml/2006/main" noChangeAspect="1"/>
+            </wp:cNvGraphicFramePr>
+            <a:graphic xmlns:a="http://schemas.openxmlformats.org/drawingml/2006/main">
+              <a:graphicData uri="http://schemas.openxmlformats.org/drawingml/2006/picture">
+                <pic:pic xmlns:pic="http://schemas.openxmlformats.org/drawingml/2006/picture">
+                  <pic:nvPicPr>
+                    <pic:cNvPr id="18" name="Picture 4"/>
+                    <pic:cNvPicPr>
+                      <a:picLocks noChangeAspect="1"/>
+                    </pic:cNvPicPr>
+                  </pic:nvPicPr>
+                  <pic:blipFill>
+                    <a:blip r:embed="rId20"/>
+                    <a:stretch>
+                      <a:fillRect/>
+                    </a:stretch>
+                  </pic:blipFill>
+                  <pic:spPr>
+                    <a:xfrm>
+                      <a:off x="0" y="0"/>
+                      <a:ext cx="6638925" cy="1909445"/>
+                    </a:xfrm>
+                    <a:prstGeom prst="rect">
+                      <a:avLst/>
+                    </a:prstGeom>
+                    <a:noFill/>
+                    <a:ln>
+                      <a:noFill/>
+                    </a:ln>
+                  </pic:spPr>
+                </pic:pic>
+              </a:graphicData>
+            </a:graphic>
+          </wp:inline>
+        </w:drawing>
+      </w:r>
+    </w:p>
+    <w:p>
+      <w:pPr>
+        <w:numPr>
+          <w:numId w:val="0"/>
+        </w:numPr>
+        <w:rPr>
+          <w:rFonts w:hint="default"/>
+          <w:lang w:val="en-US"/>
+        </w:rPr>
+      </w:pPr>
+    </w:p>
+    <w:p>
+      <w:pPr>
+        <w:numPr>
+          <w:numId w:val="0"/>
+        </w:numPr>
+        <w:rPr>
+          <w:rFonts w:hint="default"/>
+          <w:lang w:val="en-US"/>
+        </w:rPr>
+      </w:pPr>
+      <w:r>
+        <w:drawing>
+          <wp:inline distT="0" distB="0" distL="114300" distR="114300">
+            <wp:extent cx="6645275" cy="723265"/>
+            <wp:effectExtent l="0" t="0" r="14605" b="8255"/>
+            <wp:docPr id="17" name="Picture 3"/>
+            <wp:cNvGraphicFramePr>
+              <a:graphicFrameLocks xmlns:a="http://schemas.openxmlformats.org/drawingml/2006/main" noChangeAspect="1"/>
+            </wp:cNvGraphicFramePr>
+            <a:graphic xmlns:a="http://schemas.openxmlformats.org/drawingml/2006/main">
+              <a:graphicData uri="http://schemas.openxmlformats.org/drawingml/2006/picture">
+                <pic:pic xmlns:pic="http://schemas.openxmlformats.org/drawingml/2006/picture">
+                  <pic:nvPicPr>
+                    <pic:cNvPr id="17" name="Picture 3"/>
+                    <pic:cNvPicPr>
+                      <a:picLocks noChangeAspect="1"/>
+                    </pic:cNvPicPr>
+                  </pic:nvPicPr>
+                  <pic:blipFill>
+                    <a:blip r:embed="rId21"/>
+                    <a:stretch>
+                      <a:fillRect/>
+                    </a:stretch>
+                  </pic:blipFill>
+                  <pic:spPr>
+                    <a:xfrm>
+                      <a:off x="0" y="0"/>
+                      <a:ext cx="6645275" cy="723265"/>
                     </a:xfrm>
                     <a:prstGeom prst="rect">
                       <a:avLst/>

</xml_diff>

<commit_message>
Phan 02 - Bai02 Docker with MySQL DB
</commit_message>
<xml_diff>
--- a/Buoir05-DockerCompose/21004295_PhamHuuThuan_DockerCompose.docx
+++ b/Buoir05-DockerCompose/21004295_PhamHuuThuan_DockerCompose.docx
@@ -1417,10 +1417,6 @@
         <w:numPr>
           <w:numId w:val="0"/>
         </w:numPr>
-        <w:rPr>
-          <w:rFonts w:hint="default"/>
-          <w:lang w:val="en-US"/>
-        </w:rPr>
       </w:pPr>
       <w:r>
         <w:drawing>
@@ -1465,6 +1461,148 @@
           </wp:inline>
         </w:drawing>
       </w:r>
+    </w:p>
+    <w:p>
+      <w:pPr>
+        <w:numPr>
+          <w:numId w:val="0"/>
+        </w:numPr>
+        <w:rPr>
+          <w:rFonts w:hint="default"/>
+          <w:lang w:val="en-US"/>
+        </w:rPr>
+      </w:pPr>
+    </w:p>
+    <w:p>
+      <w:pPr>
+        <w:rPr>
+          <w:rFonts w:hint="default"/>
+          <w:lang w:val="en-US"/>
+        </w:rPr>
+      </w:pPr>
+      <w:r>
+        <w:rPr>
+          <w:rFonts w:hint="default"/>
+          <w:lang w:val="en-US"/>
+        </w:rPr>
+        <w:t>Bài 2: Chạy MySQL với Docker Compose</w:t>
+      </w:r>
+    </w:p>
+    <w:p>
+      <w:pPr>
+        <w:numPr>
+          <w:numId w:val="0"/>
+        </w:numPr>
+      </w:pPr>
+      <w:r>
+        <w:drawing>
+          <wp:inline distT="0" distB="0" distL="114300" distR="114300">
+            <wp:extent cx="6235700" cy="2469515"/>
+            <wp:effectExtent l="0" t="0" r="12700" b="14605"/>
+            <wp:docPr id="21" name="Picture 7"/>
+            <wp:cNvGraphicFramePr>
+              <a:graphicFrameLocks xmlns:a="http://schemas.openxmlformats.org/drawingml/2006/main" noChangeAspect="1"/>
+            </wp:cNvGraphicFramePr>
+            <a:graphic xmlns:a="http://schemas.openxmlformats.org/drawingml/2006/main">
+              <a:graphicData uri="http://schemas.openxmlformats.org/drawingml/2006/picture">
+                <pic:pic xmlns:pic="http://schemas.openxmlformats.org/drawingml/2006/picture">
+                  <pic:nvPicPr>
+                    <pic:cNvPr id="21" name="Picture 7"/>
+                    <pic:cNvPicPr>
+                      <a:picLocks noChangeAspect="1"/>
+                    </pic:cNvPicPr>
+                  </pic:nvPicPr>
+                  <pic:blipFill>
+                    <a:blip r:embed="rId23"/>
+                    <a:stretch>
+                      <a:fillRect/>
+                    </a:stretch>
+                  </pic:blipFill>
+                  <pic:spPr>
+                    <a:xfrm>
+                      <a:off x="0" y="0"/>
+                      <a:ext cx="6235700" cy="2469515"/>
+                    </a:xfrm>
+                    <a:prstGeom prst="rect">
+                      <a:avLst/>
+                    </a:prstGeom>
+                    <a:noFill/>
+                    <a:ln>
+                      <a:noFill/>
+                    </a:ln>
+                  </pic:spPr>
+                </pic:pic>
+              </a:graphicData>
+            </a:graphic>
+          </wp:inline>
+        </w:drawing>
+      </w:r>
+    </w:p>
+    <w:p>
+      <w:pPr>
+        <w:numPr>
+          <w:numId w:val="0"/>
+        </w:numPr>
+      </w:pPr>
+      <w:r>
+        <w:drawing>
+          <wp:inline distT="0" distB="0" distL="114300" distR="114300">
+            <wp:extent cx="6640195" cy="2239010"/>
+            <wp:effectExtent l="0" t="0" r="4445" b="1270"/>
+            <wp:docPr id="20" name="Picture 6"/>
+            <wp:cNvGraphicFramePr>
+              <a:graphicFrameLocks xmlns:a="http://schemas.openxmlformats.org/drawingml/2006/main" noChangeAspect="1"/>
+            </wp:cNvGraphicFramePr>
+            <a:graphic xmlns:a="http://schemas.openxmlformats.org/drawingml/2006/main">
+              <a:graphicData uri="http://schemas.openxmlformats.org/drawingml/2006/picture">
+                <pic:pic xmlns:pic="http://schemas.openxmlformats.org/drawingml/2006/picture">
+                  <pic:nvPicPr>
+                    <pic:cNvPr id="20" name="Picture 6"/>
+                    <pic:cNvPicPr>
+                      <a:picLocks noChangeAspect="1"/>
+                    </pic:cNvPicPr>
+                  </pic:nvPicPr>
+                  <pic:blipFill>
+                    <a:blip r:embed="rId24"/>
+                    <a:stretch>
+                      <a:fillRect/>
+                    </a:stretch>
+                  </pic:blipFill>
+                  <pic:spPr>
+                    <a:xfrm>
+                      <a:off x="0" y="0"/>
+                      <a:ext cx="6640195" cy="2239010"/>
+                    </a:xfrm>
+                    <a:prstGeom prst="rect">
+                      <a:avLst/>
+                    </a:prstGeom>
+                    <a:noFill/>
+                    <a:ln>
+                      <a:noFill/>
+                    </a:ln>
+                  </pic:spPr>
+                </pic:pic>
+              </a:graphicData>
+            </a:graphic>
+          </wp:inline>
+        </w:drawing>
+      </w:r>
+    </w:p>
+    <w:p>
+      <w:r>
+        <w:br w:type="page"/>
+      </w:r>
+    </w:p>
+    <w:p>
+      <w:pPr>
+        <w:numPr>
+          <w:numId w:val="0"/>
+        </w:numPr>
+        <w:rPr>
+          <w:rFonts w:hint="default"/>
+          <w:lang w:val="en-US"/>
+        </w:rPr>
+      </w:pPr>
       <w:bookmarkStart w:id="0" w:name="_GoBack"/>
       <w:bookmarkEnd w:id="0"/>
     </w:p>

</xml_diff>